<commit_message>
Analisis semantico de Lenguaje Simple Completado
</commit_message>
<xml_diff>
--- a/Ejercicios/19_U2_09_Diseñar un Comprobador de Tipos.docx
+++ b/Ejercicios/19_U2_09_Diseñar un Comprobador de Tipos.docx
@@ -191,22 +191,22 @@
         </w:tc>
       </w:tr>
     </w:tbl>
+    <w:p/>
     <w:p>
       <w:pPr>
-        <w:ind w:left="720"/>
-      </w:pPr>
+        <w:pStyle w:val="Prrafodelista"/>
+        <w:numPr>
+          <w:ilvl w:val="0"/>
+          <w:numId w:val="7"/>
+        </w:numPr>
+      </w:pPr>
+      <w:r>
+        <w:t>Cuando en una sentencia se usa un identificador que no fue declarado se debe mostrar en el mensaje de error el nombre de ese identificador</w:t>
+      </w:r>
     </w:p>
     <w:p>
       <w:r>
-        <w:t xml:space="preserve">Considera la siguiente modificación a la gramática del lenguaje que agrega la </w:t>
-      </w:r>
-      <w:proofErr w:type="gramStart"/>
-      <w:r>
-        <w:t>producción  E</w:t>
-      </w:r>
-      <w:proofErr w:type="gramEnd"/>
-      <w:r>
-        <w:t xml:space="preserve"> </w:t>
+        <w:t xml:space="preserve">Considera la siguiente modificación a la gramática del lenguaje que agrega la producción  E </w:t>
       </w:r>
       <w:r>
         <w:sym w:font="Wingdings" w:char="F0E0"/>
@@ -243,21 +243,12 @@
       <w:r>
         <w:t xml:space="preserve"> </w:t>
       </w:r>
-      <w:proofErr w:type="gramStart"/>
-      <w:r>
-        <w:rPr>
-          <w:b/>
-          <w:bCs/>
-        </w:rPr>
-        <w:t>id :</w:t>
-      </w:r>
-      <w:proofErr w:type="gramEnd"/>
-      <w:r>
-        <w:rPr>
-          <w:b/>
-          <w:bCs/>
-        </w:rPr>
-        <w:t xml:space="preserve"> </w:t>
+      <w:r>
+        <w:rPr>
+          <w:b/>
+          <w:bCs/>
+        </w:rPr>
+        <w:t xml:space="preserve">id : </w:t>
       </w:r>
       <w:r>
         <w:t xml:space="preserve">T V | </w:t>
@@ -466,15 +457,7 @@
     </w:p>
     <w:p>
       <w:r>
-        <w:t xml:space="preserve">Las </w:t>
-      </w:r>
-      <w:proofErr w:type="gramStart"/>
-      <w:r>
-        <w:t>constantes literal</w:t>
-      </w:r>
-      <w:proofErr w:type="gramEnd"/>
-      <w:r>
-        <w:t xml:space="preserve"> se consideran tipo “caracter”.</w:t>
+        <w:t>Las constantes literal se consideran tipo “caracter”.</w:t>
       </w:r>
     </w:p>
     <w:p>
@@ -573,23 +556,13 @@
         </w:rPr>
         <w:t xml:space="preserve"> </w:t>
       </w:r>
-      <w:proofErr w:type="gramStart"/>
-      <w:r>
-        <w:rPr>
-          <w:rFonts w:ascii="Courier New" w:hAnsi="Courier New" w:cs="Courier New"/>
-          <w:b/>
-          <w:bCs/>
-        </w:rPr>
-        <w:t>id :</w:t>
-      </w:r>
-      <w:proofErr w:type="gramEnd"/>
-      <w:r>
-        <w:rPr>
-          <w:rFonts w:ascii="Courier New" w:hAnsi="Courier New" w:cs="Courier New"/>
-          <w:b/>
-          <w:bCs/>
-        </w:rPr>
-        <w:t xml:space="preserve"> </w:t>
+      <w:r>
+        <w:rPr>
+          <w:rFonts w:ascii="Courier New" w:hAnsi="Courier New" w:cs="Courier New"/>
+          <w:b/>
+          <w:bCs/>
+        </w:rPr>
+        <w:t xml:space="preserve">id : </w:t>
       </w:r>
       <w:r>
         <w:rPr>
@@ -733,6 +706,7 @@
         <w:rPr>
           <w:rFonts w:ascii="Courier New" w:hAnsi="Courier New" w:cs="Courier New"/>
         </w:rPr>
+        <w:lastRenderedPageBreak/>
         <w:t xml:space="preserve">T </w:t>
       </w:r>
       <w:r>
@@ -871,7 +845,6 @@
         <w:rPr>
           <w:rFonts w:ascii="Courier New" w:hAnsi="Courier New" w:cs="Courier New"/>
         </w:rPr>
-        <w:lastRenderedPageBreak/>
         <w:t xml:space="preserve">C </w:t>
       </w:r>
       <w:r>
@@ -1063,7 +1036,6 @@
         </w:rPr>
         <w:t>{</w:t>
       </w:r>
-      <w:proofErr w:type="gramStart"/>
       <w:r>
         <w:rPr>
           <w:rFonts w:ascii="Courier New" w:hAnsi="Courier New" w:cs="Courier New"/>
@@ -1086,14 +1058,7 @@
         <w:rPr>
           <w:rFonts w:ascii="Courier New" w:hAnsi="Courier New" w:cs="Courier New"/>
         </w:rPr>
-        <w:t>|</w:t>
-      </w:r>
-      <w:proofErr w:type="gramEnd"/>
-      <w:r>
-        <w:rPr>
-          <w:rFonts w:ascii="Courier New" w:hAnsi="Courier New" w:cs="Courier New"/>
-        </w:rPr>
-        <w:t xml:space="preserve"> </w:t>
+        <w:t xml:space="preserve">| </w:t>
       </w:r>
       <w:proofErr w:type="spellStart"/>
       <w:r>
@@ -1184,7 +1149,6 @@
         </w:rPr>
         <w:t>{</w:t>
       </w:r>
-      <w:proofErr w:type="gramStart"/>
       <w:r>
         <w:rPr>
           <w:rFonts w:ascii="Courier New" w:hAnsi="Courier New" w:cs="Courier New"/>
@@ -1207,14 +1171,7 @@
         <w:rPr>
           <w:rFonts w:ascii="Courier New" w:hAnsi="Courier New" w:cs="Courier New"/>
         </w:rPr>
-        <w:t>|</w:t>
-      </w:r>
-      <w:proofErr w:type="gramEnd"/>
-      <w:r>
-        <w:rPr>
-          <w:rFonts w:ascii="Courier New" w:hAnsi="Courier New" w:cs="Courier New"/>
-        </w:rPr>
-        <w:t xml:space="preserve"> </w:t>
+        <w:t xml:space="preserve">| </w:t>
       </w:r>
       <w:proofErr w:type="spellStart"/>
       <w:r>
@@ -1467,7 +1424,6 @@
               </w:rPr>
             </w:pPr>
             <w:proofErr w:type="spellStart"/>
-            <w:proofErr w:type="gramStart"/>
             <w:r>
               <w:rPr>
                 <w:rFonts w:ascii="Courier New" w:hAnsi="Courier New" w:cs="Courier New"/>
@@ -1475,7 +1431,6 @@
               <w:t>P.tipo</w:t>
             </w:r>
             <w:proofErr w:type="spellEnd"/>
-            <w:proofErr w:type="gramEnd"/>
             <w:r>
               <w:rPr>
                 <w:rFonts w:ascii="Courier New" w:hAnsi="Courier New" w:cs="Courier New"/>
@@ -1647,28 +1602,14 @@
               <w:rPr>
                 <w:rFonts w:ascii="Courier New" w:hAnsi="Courier New" w:cs="Courier New"/>
               </w:rPr>
-              <w:t>V.</w:t>
-            </w:r>
-            <w:proofErr w:type="gramStart"/>
-            <w:r>
-              <w:rPr>
-                <w:rFonts w:ascii="Courier New" w:hAnsi="Courier New" w:cs="Courier New"/>
-              </w:rPr>
-              <w:t>tipo</w:t>
-            </w:r>
-            <w:proofErr w:type="spellEnd"/>
-            <w:r>
-              <w:rPr>
-                <w:rFonts w:ascii="Courier New" w:hAnsi="Courier New" w:cs="Courier New"/>
-              </w:rPr>
-              <w:t xml:space="preserve"> :</w:t>
-            </w:r>
-            <w:proofErr w:type="gramEnd"/>
-            <w:r>
-              <w:rPr>
-                <w:rFonts w:ascii="Courier New" w:hAnsi="Courier New" w:cs="Courier New"/>
-              </w:rPr>
-              <w:t>= VACIO</w:t>
+              <w:t>V.tipo</w:t>
+            </w:r>
+            <w:proofErr w:type="spellEnd"/>
+            <w:r>
+              <w:rPr>
+                <w:rFonts w:ascii="Courier New" w:hAnsi="Courier New" w:cs="Courier New"/>
+              </w:rPr>
+              <w:t xml:space="preserve"> := VACIO</w:t>
             </w:r>
           </w:p>
         </w:tc>
@@ -1705,7 +1646,6 @@
               </w:rPr>
             </w:pPr>
             <w:proofErr w:type="spellStart"/>
-            <w:proofErr w:type="gramStart"/>
             <w:r>
               <w:rPr>
                 <w:rFonts w:ascii="Courier New" w:hAnsi="Courier New" w:cs="Courier New"/>
@@ -1713,7 +1653,6 @@
               <w:t>T.tipo</w:t>
             </w:r>
             <w:proofErr w:type="spellEnd"/>
-            <w:proofErr w:type="gramEnd"/>
             <w:r>
               <w:rPr>
                 <w:rFonts w:ascii="Courier New" w:hAnsi="Courier New" w:cs="Courier New"/>
@@ -1755,7 +1694,6 @@
               </w:rPr>
             </w:pPr>
             <w:proofErr w:type="spellStart"/>
-            <w:proofErr w:type="gramStart"/>
             <w:r>
               <w:rPr>
                 <w:rFonts w:ascii="Courier New" w:hAnsi="Courier New" w:cs="Courier New"/>
@@ -1763,7 +1701,6 @@
               <w:t>T.tipo</w:t>
             </w:r>
             <w:proofErr w:type="spellEnd"/>
-            <w:proofErr w:type="gramEnd"/>
             <w:r>
               <w:rPr>
                 <w:rFonts w:ascii="Courier New" w:hAnsi="Courier New" w:cs="Courier New"/>
@@ -1805,7 +1742,6 @@
               </w:rPr>
             </w:pPr>
             <w:proofErr w:type="spellStart"/>
-            <w:proofErr w:type="gramStart"/>
             <w:r>
               <w:rPr>
                 <w:rFonts w:ascii="Courier New" w:hAnsi="Courier New" w:cs="Courier New"/>
@@ -1813,7 +1749,6 @@
               <w:t>T.tipo</w:t>
             </w:r>
             <w:proofErr w:type="spellEnd"/>
-            <w:proofErr w:type="gramEnd"/>
             <w:r>
               <w:rPr>
                 <w:rFonts w:ascii="Courier New" w:hAnsi="Courier New" w:cs="Courier New"/>
@@ -1886,50 +1821,36 @@
               <w:rPr>
                 <w:rFonts w:ascii="Courier New" w:hAnsi="Courier New" w:cs="Courier New"/>
               </w:rPr>
+              <w:t xml:space="preserve"> ( </w:t>
+            </w:r>
+            <w:proofErr w:type="spellStart"/>
+            <w:r>
+              <w:rPr>
+                <w:rFonts w:ascii="Courier New" w:hAnsi="Courier New" w:cs="Courier New"/>
+              </w:rPr>
+              <w:t>id.entrada</w:t>
+            </w:r>
+            <w:proofErr w:type="spellEnd"/>
+            <w:r>
+              <w:rPr>
+                <w:rFonts w:ascii="Courier New" w:hAnsi="Courier New" w:cs="Courier New"/>
+              </w:rPr>
+              <w:t xml:space="preserve"> ) == </w:t>
+            </w:r>
+            <w:proofErr w:type="spellStart"/>
+            <w:r>
+              <w:rPr>
+                <w:rFonts w:ascii="Courier New" w:hAnsi="Courier New" w:cs="Courier New"/>
+              </w:rPr>
+              <w:t>nil</w:t>
+            </w:r>
+            <w:proofErr w:type="spellEnd"/>
+            <w:r>
+              <w:rPr>
+                <w:rFonts w:ascii="Courier New" w:hAnsi="Courier New" w:cs="Courier New"/>
+              </w:rPr>
               <w:t xml:space="preserve"> </w:t>
             </w:r>
-            <w:proofErr w:type="gramStart"/>
-            <w:r>
-              <w:rPr>
-                <w:rFonts w:ascii="Courier New" w:hAnsi="Courier New" w:cs="Courier New"/>
-              </w:rPr>
-              <w:t xml:space="preserve">( </w:t>
-            </w:r>
-            <w:proofErr w:type="spellStart"/>
-            <w:r>
-              <w:rPr>
-                <w:rFonts w:ascii="Courier New" w:hAnsi="Courier New" w:cs="Courier New"/>
-              </w:rPr>
-              <w:t>id</w:t>
-            </w:r>
-            <w:proofErr w:type="gramEnd"/>
-            <w:r>
-              <w:rPr>
-                <w:rFonts w:ascii="Courier New" w:hAnsi="Courier New" w:cs="Courier New"/>
-              </w:rPr>
-              <w:t>.entrada</w:t>
-            </w:r>
-            <w:proofErr w:type="spellEnd"/>
-            <w:r>
-              <w:rPr>
-                <w:rFonts w:ascii="Courier New" w:hAnsi="Courier New" w:cs="Courier New"/>
-              </w:rPr>
-              <w:t xml:space="preserve"> ) == </w:t>
-            </w:r>
-            <w:proofErr w:type="spellStart"/>
-            <w:r>
-              <w:rPr>
-                <w:rFonts w:ascii="Courier New" w:hAnsi="Courier New" w:cs="Courier New"/>
-              </w:rPr>
-              <w:t>nil</w:t>
-            </w:r>
-            <w:proofErr w:type="spellEnd"/>
-            <w:r>
-              <w:rPr>
-                <w:rFonts w:ascii="Courier New" w:hAnsi="Courier New" w:cs="Courier New"/>
-              </w:rPr>
-              <w:t xml:space="preserve"> </w:t>
-            </w:r>
             <w:proofErr w:type="spellStart"/>
             <w:r>
               <w:rPr>
@@ -1964,28 +1885,14 @@
               <w:rPr>
                 <w:rFonts w:ascii="Courier New" w:hAnsi="Courier New" w:cs="Courier New"/>
               </w:rPr>
-              <w:t xml:space="preserve"> </w:t>
-            </w:r>
-            <w:proofErr w:type="gramStart"/>
-            <w:r>
-              <w:rPr>
-                <w:rFonts w:ascii="Courier New" w:hAnsi="Courier New" w:cs="Courier New"/>
-              </w:rPr>
-              <w:t xml:space="preserve">( </w:t>
-            </w:r>
-            <w:proofErr w:type="spellStart"/>
-            <w:r>
-              <w:rPr>
-                <w:rFonts w:ascii="Courier New" w:hAnsi="Courier New" w:cs="Courier New"/>
-              </w:rPr>
-              <w:t>id</w:t>
-            </w:r>
-            <w:proofErr w:type="gramEnd"/>
-            <w:r>
-              <w:rPr>
-                <w:rFonts w:ascii="Courier New" w:hAnsi="Courier New" w:cs="Courier New"/>
-              </w:rPr>
-              <w:t>.entrada</w:t>
+              <w:t xml:space="preserve"> ( </w:t>
+            </w:r>
+            <w:proofErr w:type="spellStart"/>
+            <w:r>
+              <w:rPr>
+                <w:rFonts w:ascii="Courier New" w:hAnsi="Courier New" w:cs="Courier New"/>
+              </w:rPr>
+              <w:t>id.entrada</w:t>
             </w:r>
             <w:proofErr w:type="spellEnd"/>
             <w:r>
@@ -2027,28 +1934,14 @@
               <w:rPr>
                 <w:rFonts w:ascii="Courier New" w:hAnsi="Courier New" w:cs="Courier New"/>
               </w:rPr>
-              <w:t>V.</w:t>
-            </w:r>
-            <w:proofErr w:type="gramStart"/>
-            <w:r>
-              <w:rPr>
-                <w:rFonts w:ascii="Courier New" w:hAnsi="Courier New" w:cs="Courier New"/>
-              </w:rPr>
-              <w:t>tipoaux</w:t>
-            </w:r>
-            <w:proofErr w:type="spellEnd"/>
-            <w:r>
-              <w:rPr>
-                <w:rFonts w:ascii="Courier New" w:hAnsi="Courier New" w:cs="Courier New"/>
-              </w:rPr>
-              <w:t xml:space="preserve"> :</w:t>
-            </w:r>
-            <w:proofErr w:type="gramEnd"/>
-            <w:r>
-              <w:rPr>
-                <w:rFonts w:ascii="Courier New" w:hAnsi="Courier New" w:cs="Courier New"/>
-              </w:rPr>
-              <w:t xml:space="preserve">= </w:t>
+              <w:t>V.tipoaux</w:t>
+            </w:r>
+            <w:proofErr w:type="spellEnd"/>
+            <w:r>
+              <w:rPr>
+                <w:rFonts w:ascii="Courier New" w:hAnsi="Courier New" w:cs="Courier New"/>
+              </w:rPr>
+              <w:t xml:space="preserve"> := </w:t>
             </w:r>
             <w:r>
               <w:rPr>
@@ -2137,28 +2030,14 @@
               <w:rPr>
                 <w:rFonts w:ascii="Courier New" w:hAnsi="Courier New" w:cs="Courier New"/>
               </w:rPr>
-              <w:t>V.</w:t>
-            </w:r>
-            <w:proofErr w:type="gramStart"/>
-            <w:r>
-              <w:rPr>
-                <w:rFonts w:ascii="Courier New" w:hAnsi="Courier New" w:cs="Courier New"/>
-              </w:rPr>
-              <w:t>tipo</w:t>
-            </w:r>
-            <w:proofErr w:type="spellEnd"/>
-            <w:r>
-              <w:rPr>
-                <w:rFonts w:ascii="Courier New" w:hAnsi="Courier New" w:cs="Courier New"/>
-              </w:rPr>
-              <w:t xml:space="preserve"> :</w:t>
-            </w:r>
-            <w:proofErr w:type="gramEnd"/>
-            <w:r>
-              <w:rPr>
-                <w:rFonts w:ascii="Courier New" w:hAnsi="Courier New" w:cs="Courier New"/>
-              </w:rPr>
-              <w:t xml:space="preserve">= </w:t>
+              <w:t>V.tipo</w:t>
+            </w:r>
+            <w:proofErr w:type="spellEnd"/>
+            <w:r>
+              <w:rPr>
+                <w:rFonts w:ascii="Courier New" w:hAnsi="Courier New" w:cs="Courier New"/>
+              </w:rPr>
+              <w:t xml:space="preserve"> := </w:t>
             </w:r>
             <w:proofErr w:type="spellStart"/>
             <w:r>
@@ -2328,28 +2207,14 @@
               <w:rPr>
                 <w:rFonts w:ascii="Courier New" w:hAnsi="Courier New" w:cs="Courier New"/>
               </w:rPr>
-              <w:t>C.</w:t>
-            </w:r>
-            <w:proofErr w:type="gramStart"/>
-            <w:r>
-              <w:rPr>
-                <w:rFonts w:ascii="Courier New" w:hAnsi="Courier New" w:cs="Courier New"/>
-              </w:rPr>
-              <w:t>tipo</w:t>
-            </w:r>
-            <w:proofErr w:type="spellEnd"/>
-            <w:r>
-              <w:rPr>
-                <w:rFonts w:ascii="Courier New" w:hAnsi="Courier New" w:cs="Courier New"/>
-              </w:rPr>
-              <w:t xml:space="preserve"> :</w:t>
-            </w:r>
-            <w:proofErr w:type="gramEnd"/>
-            <w:r>
-              <w:rPr>
-                <w:rFonts w:ascii="Courier New" w:hAnsi="Courier New" w:cs="Courier New"/>
-              </w:rPr>
-              <w:t xml:space="preserve">= </w:t>
+              <w:t>C.tipo</w:t>
+            </w:r>
+            <w:proofErr w:type="spellEnd"/>
+            <w:r>
+              <w:rPr>
+                <w:rFonts w:ascii="Courier New" w:hAnsi="Courier New" w:cs="Courier New"/>
+              </w:rPr>
+              <w:t xml:space="preserve"> := </w:t>
             </w:r>
             <w:proofErr w:type="spellStart"/>
             <w:r>
@@ -2394,7 +2259,6 @@
               </w:rPr>
             </w:pPr>
             <w:proofErr w:type="spellStart"/>
-            <w:proofErr w:type="gramStart"/>
             <w:r>
               <w:rPr>
                 <w:rFonts w:ascii="Courier New" w:hAnsi="Courier New" w:cs="Courier New"/>
@@ -2402,7 +2266,6 @@
               <w:t>S.tipo</w:t>
             </w:r>
             <w:proofErr w:type="spellEnd"/>
-            <w:proofErr w:type="gramEnd"/>
             <w:r>
               <w:rPr>
                 <w:rFonts w:ascii="Courier New" w:hAnsi="Courier New" w:cs="Courier New"/>
@@ -2444,7 +2307,6 @@
               </w:rPr>
             </w:pPr>
             <w:proofErr w:type="spellStart"/>
-            <w:proofErr w:type="gramStart"/>
             <w:r>
               <w:rPr>
                 <w:rFonts w:ascii="Courier New" w:hAnsi="Courier New" w:cs="Courier New"/>
@@ -2452,7 +2314,6 @@
               <w:t>E.tipo</w:t>
             </w:r>
             <w:proofErr w:type="spellEnd"/>
-            <w:proofErr w:type="gramEnd"/>
             <w:r>
               <w:rPr>
                 <w:rFonts w:ascii="Courier New" w:hAnsi="Courier New" w:cs="Courier New"/>
@@ -2528,7 +2389,6 @@
               </w:rPr>
             </w:pPr>
             <w:proofErr w:type="spellStart"/>
-            <w:proofErr w:type="gramStart"/>
             <w:r>
               <w:rPr>
                 <w:rFonts w:ascii="Courier New" w:hAnsi="Courier New" w:cs="Courier New"/>
@@ -2536,7 +2396,6 @@
               <w:t>E.tipo</w:t>
             </w:r>
             <w:proofErr w:type="spellEnd"/>
-            <w:proofErr w:type="gramEnd"/>
             <w:r>
               <w:rPr>
                 <w:rFonts w:ascii="Courier New" w:hAnsi="Courier New" w:cs="Courier New"/>
@@ -2578,7 +2437,6 @@
               </w:rPr>
             </w:pPr>
             <w:proofErr w:type="spellStart"/>
-            <w:proofErr w:type="gramStart"/>
             <w:r>
               <w:rPr>
                 <w:rFonts w:ascii="Courier New" w:hAnsi="Courier New" w:cs="Courier New"/>
@@ -2586,7 +2444,6 @@
               <w:t>E.tipo</w:t>
             </w:r>
             <w:proofErr w:type="spellEnd"/>
-            <w:proofErr w:type="gramEnd"/>
             <w:r>
               <w:rPr>
                 <w:rFonts w:ascii="Courier New" w:hAnsi="Courier New" w:cs="Courier New"/>
@@ -2628,7 +2485,6 @@
               </w:rPr>
             </w:pPr>
             <w:proofErr w:type="spellStart"/>
-            <w:proofErr w:type="gramStart"/>
             <w:r>
               <w:rPr>
                 <w:rFonts w:ascii="Courier New" w:hAnsi="Courier New" w:cs="Courier New"/>
@@ -2636,7 +2492,6 @@
               <w:t>E.tipo</w:t>
             </w:r>
             <w:proofErr w:type="spellEnd"/>
-            <w:proofErr w:type="gramEnd"/>
             <w:r>
               <w:rPr>
                 <w:rFonts w:ascii="Courier New" w:hAnsi="Courier New" w:cs="Courier New"/>
@@ -2662,6 +2517,7 @@
               <w:rPr>
                 <w:rFonts w:ascii="Courier New" w:hAnsi="Courier New" w:cs="Courier New"/>
               </w:rPr>
+              <w:lastRenderedPageBreak/>
               <w:t>14</w:t>
             </w:r>
           </w:p>
@@ -2709,35 +2565,87 @@
               <w:rPr>
                 <w:rFonts w:ascii="Courier New" w:hAnsi="Courier New" w:cs="Courier New"/>
               </w:rPr>
+              <w:t xml:space="preserve"> ( </w:t>
+            </w:r>
+            <w:proofErr w:type="spellStart"/>
+            <w:r>
+              <w:rPr>
+                <w:rFonts w:ascii="Courier New" w:hAnsi="Courier New" w:cs="Courier New"/>
+              </w:rPr>
+              <w:t>id.entrada</w:t>
+            </w:r>
+            <w:proofErr w:type="spellEnd"/>
+            <w:r>
+              <w:rPr>
+                <w:rFonts w:ascii="Courier New" w:hAnsi="Courier New" w:cs="Courier New"/>
+              </w:rPr>
+              <w:t xml:space="preserve"> ) == </w:t>
+            </w:r>
+            <w:proofErr w:type="spellStart"/>
+            <w:r>
+              <w:rPr>
+                <w:rFonts w:ascii="Courier New" w:hAnsi="Courier New" w:cs="Courier New"/>
+              </w:rPr>
+              <w:t>E.tipo</w:t>
+            </w:r>
+            <w:proofErr w:type="spellEnd"/>
+            <w:r>
+              <w:rPr>
+                <w:rFonts w:ascii="Courier New" w:hAnsi="Courier New" w:cs="Courier New"/>
+              </w:rPr>
+              <w:t xml:space="preserve"> OR ( </w:t>
+            </w:r>
+            <w:proofErr w:type="spellStart"/>
+            <w:r>
+              <w:rPr>
+                <w:rFonts w:ascii="Courier New" w:hAnsi="Courier New" w:cs="Courier New"/>
+              </w:rPr>
+              <w:t>buscaTipo</w:t>
+            </w:r>
+            <w:proofErr w:type="spellEnd"/>
+            <w:r>
+              <w:rPr>
+                <w:rFonts w:ascii="Courier New" w:hAnsi="Courier New" w:cs="Courier New"/>
+              </w:rPr>
+              <w:t>(</w:t>
+            </w:r>
+            <w:proofErr w:type="spellStart"/>
+            <w:r>
+              <w:rPr>
+                <w:rFonts w:ascii="Courier New" w:hAnsi="Courier New" w:cs="Courier New"/>
+              </w:rPr>
+              <w:t>id.entrada</w:t>
+            </w:r>
+            <w:proofErr w:type="spellEnd"/>
+            <w:r>
+              <w:rPr>
+                <w:rFonts w:ascii="Courier New" w:hAnsi="Courier New" w:cs="Courier New"/>
+              </w:rPr>
+              <w:t>)</w:t>
+            </w:r>
+            <w:r>
+              <w:rPr>
+                <w:rFonts w:ascii="Courier New" w:hAnsi="Courier New" w:cs="Courier New"/>
+              </w:rPr>
               <w:t xml:space="preserve"> </w:t>
             </w:r>
-            <w:proofErr w:type="gramStart"/>
-            <w:r>
-              <w:rPr>
-                <w:rFonts w:ascii="Courier New" w:hAnsi="Courier New" w:cs="Courier New"/>
-              </w:rPr>
-              <w:t xml:space="preserve">( </w:t>
-            </w:r>
-            <w:proofErr w:type="spellStart"/>
-            <w:r>
-              <w:rPr>
-                <w:rFonts w:ascii="Courier New" w:hAnsi="Courier New" w:cs="Courier New"/>
-              </w:rPr>
-              <w:t>id</w:t>
-            </w:r>
-            <w:proofErr w:type="gramEnd"/>
-            <w:r>
-              <w:rPr>
-                <w:rFonts w:ascii="Courier New" w:hAnsi="Courier New" w:cs="Courier New"/>
-              </w:rPr>
-              <w:t>.entrada</w:t>
-            </w:r>
-            <w:proofErr w:type="spellEnd"/>
-            <w:r>
-              <w:rPr>
-                <w:rFonts w:ascii="Courier New" w:hAnsi="Courier New" w:cs="Courier New"/>
-              </w:rPr>
-              <w:t xml:space="preserve"> ) == </w:t>
+            <w:r>
+              <w:rPr>
+                <w:rFonts w:ascii="Courier New" w:hAnsi="Courier New" w:cs="Courier New"/>
+              </w:rPr>
+              <w:t xml:space="preserve">== ‘real’ </w:t>
+            </w:r>
+            <w:r>
+              <w:rPr>
+                <w:rFonts w:ascii="Courier New" w:hAnsi="Courier New" w:cs="Courier New"/>
+              </w:rPr>
+              <w:t>AND</w:t>
+            </w:r>
+            <w:r>
+              <w:rPr>
+                <w:rFonts w:ascii="Courier New" w:hAnsi="Courier New" w:cs="Courier New"/>
+              </w:rPr>
+              <w:t xml:space="preserve"> </w:t>
             </w:r>
             <w:proofErr w:type="spellStart"/>
             <w:r>
@@ -2751,60 +2659,6 @@
               <w:rPr>
                 <w:rFonts w:ascii="Courier New" w:hAnsi="Courier New" w:cs="Courier New"/>
               </w:rPr>
-              <w:t xml:space="preserve"> OR ( </w:t>
-            </w:r>
-            <w:proofErr w:type="spellStart"/>
-            <w:r>
-              <w:rPr>
-                <w:rFonts w:ascii="Courier New" w:hAnsi="Courier New" w:cs="Courier New"/>
-              </w:rPr>
-              <w:t>buscaTipo</w:t>
-            </w:r>
-            <w:proofErr w:type="spellEnd"/>
-            <w:r>
-              <w:rPr>
-                <w:rFonts w:ascii="Courier New" w:hAnsi="Courier New" w:cs="Courier New"/>
-              </w:rPr>
-              <w:t>(</w:t>
-            </w:r>
-            <w:proofErr w:type="spellStart"/>
-            <w:r>
-              <w:rPr>
-                <w:rFonts w:ascii="Courier New" w:hAnsi="Courier New" w:cs="Courier New"/>
-              </w:rPr>
-              <w:t>id.entrada</w:t>
-            </w:r>
-            <w:proofErr w:type="spellEnd"/>
-            <w:r>
-              <w:rPr>
-                <w:rFonts w:ascii="Courier New" w:hAnsi="Courier New" w:cs="Courier New"/>
-              </w:rPr>
-              <w:t>)</w:t>
-            </w:r>
-            <w:r>
-              <w:rPr>
-                <w:rFonts w:ascii="Courier New" w:hAnsi="Courier New" w:cs="Courier New"/>
-              </w:rPr>
-              <w:t xml:space="preserve"> </w:t>
-            </w:r>
-            <w:r>
-              <w:rPr>
-                <w:rFonts w:ascii="Courier New" w:hAnsi="Courier New" w:cs="Courier New"/>
-              </w:rPr>
-              <w:t xml:space="preserve">== ‘real’ AND </w:t>
-            </w:r>
-            <w:proofErr w:type="spellStart"/>
-            <w:r>
-              <w:rPr>
-                <w:rFonts w:ascii="Courier New" w:hAnsi="Courier New" w:cs="Courier New"/>
-              </w:rPr>
-              <w:t>E.tipo</w:t>
-            </w:r>
-            <w:proofErr w:type="spellEnd"/>
-            <w:r>
-              <w:rPr>
-                <w:rFonts w:ascii="Courier New" w:hAnsi="Courier New" w:cs="Courier New"/>
-              </w:rPr>
               <w:t xml:space="preserve"> == ‘entero’) </w:t>
             </w:r>
             <w:proofErr w:type="spellStart"/>
@@ -2830,7 +2684,6 @@
               <w:t xml:space="preserve">            </w:t>
             </w:r>
             <w:proofErr w:type="spellStart"/>
-            <w:proofErr w:type="gramStart"/>
             <w:r>
               <w:rPr>
                 <w:rFonts w:ascii="Courier New" w:hAnsi="Courier New" w:cs="Courier New"/>
@@ -2844,7 +2697,6 @@
               <w:t>.tipoaux</w:t>
             </w:r>
             <w:proofErr w:type="spellEnd"/>
-            <w:proofErr w:type="gramEnd"/>
             <w:r>
               <w:rPr>
                 <w:rFonts w:ascii="Courier New" w:hAnsi="Courier New" w:cs="Courier New"/>
@@ -2869,7 +2721,6 @@
               <w:rPr>
                 <w:rFonts w:ascii="Courier New" w:hAnsi="Courier New" w:cs="Courier New"/>
               </w:rPr>
-              <w:lastRenderedPageBreak/>
               <w:t xml:space="preserve">        </w:t>
             </w:r>
             <w:proofErr w:type="spellStart"/>
@@ -2893,6 +2744,20 @@
                 <w:rFonts w:ascii="Courier New" w:hAnsi="Courier New" w:cs="Courier New"/>
               </w:rPr>
               <w:t xml:space="preserve">            </w:t>
+            </w:r>
+            <w:proofErr w:type="spellStart"/>
+            <w:r>
+              <w:rPr>
+                <w:rFonts w:ascii="Courier New" w:hAnsi="Courier New" w:cs="Courier New"/>
+              </w:rPr>
+              <w:t>S.tipoaux</w:t>
+            </w:r>
+            <w:proofErr w:type="spellEnd"/>
+            <w:r>
+              <w:rPr>
+                <w:rFonts w:ascii="Courier New" w:hAnsi="Courier New" w:cs="Courier New"/>
+              </w:rPr>
+              <w:t xml:space="preserve"> := </w:t>
             </w:r>
             <w:r>
               <w:rPr>
@@ -2919,7 +2784,6 @@
               <w:rPr>
                 <w:rFonts w:ascii="Courier New" w:hAnsi="Courier New" w:cs="Courier New"/>
               </w:rPr>
-              <w:lastRenderedPageBreak/>
               <w:t>15</w:t>
             </w:r>
           </w:p>
@@ -2936,7 +2800,6 @@
               </w:rPr>
             </w:pPr>
             <w:proofErr w:type="spellStart"/>
-            <w:proofErr w:type="gramStart"/>
             <w:r>
               <w:rPr>
                 <w:rFonts w:ascii="Courier New" w:hAnsi="Courier New" w:cs="Courier New"/>
@@ -2950,7 +2813,6 @@
               <w:t>.tipo</w:t>
             </w:r>
             <w:proofErr w:type="spellEnd"/>
-            <w:proofErr w:type="gramEnd"/>
             <w:r>
               <w:rPr>
                 <w:rFonts w:ascii="Courier New" w:hAnsi="Courier New" w:cs="Courier New"/>

</xml_diff>